<commit_message>
Incidente: Validar el equipo.
</commit_message>
<xml_diff>
--- a/Docs/revisiones/Revisión del SAST 12112015.docx
+++ b/Docs/revisiones/Revisión del SAST 12112015.docx
@@ -1,18 +1,17 @@
 
 <file path=word/document.xml><?xml version="1.0" encoding="utf-8"?>
-<w:document xmlns:ve="http://schemas.openxmlformats.org/markup-compatibility/2006" xmlns:o="urn:schemas-microsoft-com:office:office" xmlns:r="http://schemas.openxmlformats.org/officeDocument/2006/relationships" xmlns:m="http://schemas.openxmlformats.org/officeDocument/2006/math" xmlns:v="urn:schemas-microsoft-com:vml" xmlns:wp="http://schemas.openxmlformats.org/drawingml/2006/wordprocessingDrawing" xmlns:w10="urn:schemas-microsoft-com:office:word" xmlns:w="http://schemas.openxmlformats.org/wordprocessingml/2006/main" xmlns:wne="http://schemas.microsoft.com/office/word/2006/wordml">
+<w:document xmlns:o="urn:schemas-microsoft-com:office:office" xmlns:r="http://schemas.openxmlformats.org/officeDocument/2006/relationships" xmlns:v="urn:schemas-microsoft-com:vml" xmlns:w="http://schemas.openxmlformats.org/wordprocessingml/2006/main" xmlns:w10="urn:schemas-microsoft-com:office:word" xmlns:wp="http://schemas.openxmlformats.org/drawingml/2006/wordprocessingDrawing" xmlns:wps="http://schemas.microsoft.com/office/word/2010/wordprocessingShape" xmlns:wpg="http://schemas.microsoft.com/office/word/2010/wordprocessingGroup" xmlns:mc="http://schemas.openxmlformats.org/markup-compatibility/2006" xmlns:wp14="http://schemas.microsoft.com/office/word/2010/wordprocessingDrawing" xmlns:w14="http://schemas.microsoft.com/office/word/2010/wordml" mc:Ignorable="w14 wp14">
   <w:body>
     <w:p>
       <w:pPr>
+        <w:pStyle w:val="Normal"/>
         <w:jc w:val="center"/>
         <w:rPr>
-          <w:noProof/>
           <w:lang w:eastAsia="es-MX"/>
         </w:rPr>
       </w:pPr>
       <w:r>
         <w:rPr>
-          <w:noProof/>
           <w:lang w:eastAsia="es-MX"/>
         </w:rPr>
         <w:t>Revisión del SAST 12/11/2015 Ver. 0.3.17</w:t>
@@ -20,38 +19,61 @@
     </w:p>
     <w:p>
       <w:pPr>
+        <w:pStyle w:val="Normal"/>
         <w:rPr>
-          <w:noProof/>
-          <w:lang w:eastAsia="es-MX"/>
-        </w:rPr>
-      </w:pPr>
-    </w:p>
-    <w:p>
-      <w:pPr>
-        <w:rPr>
-          <w:noProof/>
           <w:lang w:eastAsia="es-MX"/>
         </w:rPr>
       </w:pPr>
       <w:r>
         <w:rPr>
-          <w:noProof/>
+          <w:lang w:eastAsia="es-MX"/>
+        </w:rPr>
+      </w:r>
+    </w:p>
+    <w:p>
+      <w:pPr>
+        <w:pStyle w:val="Normal"/>
+        <w:rPr/>
+      </w:pPr>
+      <w:r>
+        <w:rPr>
           <w:lang w:eastAsia="es-MX"/>
         </w:rPr>
         <w:t>AL momento de crear un incidente, se capturó un numero de inventario, se le dio ENTER, y presento un mensaje de error.</w:t>
       </w:r>
     </w:p>
     <w:p>
+      <w:pPr>
+        <w:pStyle w:val="Normal"/>
+        <w:rPr>
+          <w:b/>
+          <w:b/>
+          <w:bCs/>
+          <w:color w:val="6600FF"/>
+        </w:rPr>
+      </w:pPr>
       <w:r>
         <w:rPr>
-          <w:noProof/>
+          <w:b/>
+          <w:bCs/>
+          <w:color w:val="6600FF"/>
           <w:lang w:eastAsia="es-MX"/>
         </w:rPr>
+        <w:t>+ Listo. Se valida la captura y se mandan mensajes adecuados.</w:t>
+      </w:r>
+    </w:p>
+    <w:p>
+      <w:pPr>
+        <w:pStyle w:val="Normal"/>
+        <w:rPr/>
+      </w:pPr>
+      <w:r>
+        <w:rPr/>
         <w:drawing>
           <wp:inline distT="0" distB="0" distL="0" distR="0">
-            <wp:extent cx="5612130" cy="4487600"/>
-            <wp:effectExtent l="19050" t="0" r="7620" b="0"/>
-            <wp:docPr id="2" name="Imagen 1"/>
+            <wp:extent cx="5612130" cy="4487545"/>
+            <wp:effectExtent l="0" t="0" r="0" b="0"/>
+            <wp:docPr id="1" name="Imagen 1" descr=""/>
             <wp:cNvGraphicFramePr>
               <a:graphicFrameLocks xmlns:a="http://schemas.openxmlformats.org/drawingml/2006/main" noChangeAspect="1"/>
             </wp:cNvGraphicFramePr>
@@ -59,14 +81,13 @@
               <a:graphicData uri="http://schemas.openxmlformats.org/drawingml/2006/picture">
                 <pic:pic xmlns:pic="http://schemas.openxmlformats.org/drawingml/2006/picture">
                   <pic:nvPicPr>
-                    <pic:cNvPr id="0" name="Picture 1"/>
+                    <pic:cNvPr id="1" name="Imagen 1" descr=""/>
                     <pic:cNvPicPr>
                       <a:picLocks noChangeAspect="1" noChangeArrowheads="1"/>
                     </pic:cNvPicPr>
                   </pic:nvPicPr>
                   <pic:blipFill>
-                    <a:blip r:embed="rId4"/>
-                    <a:srcRect/>
+                    <a:blip r:embed="rId2"/>
                     <a:stretch>
                       <a:fillRect/>
                     </a:stretch>
@@ -74,7 +95,7 @@
                   <pic:spPr bwMode="auto">
                     <a:xfrm>
                       <a:off x="0" y="0"/>
-                      <a:ext cx="5612130" cy="4487600"/>
+                      <a:ext cx="5612130" cy="4487545"/>
                     </a:xfrm>
                     <a:prstGeom prst="rect">
                       <a:avLst/>
@@ -94,19 +115,27 @@
         </w:drawing>
       </w:r>
     </w:p>
-    <w:p/>
     <w:p>
+      <w:pPr>
+        <w:pStyle w:val="Normal"/>
+        <w:rPr/>
+      </w:pPr>
       <w:r>
-        <w:rPr>
-          <w:noProof/>
-          <w:lang w:eastAsia="es-MX"/>
-        </w:rPr>
-        <w:lastRenderedPageBreak/>
+        <w:rPr/>
+      </w:r>
+    </w:p>
+    <w:p>
+      <w:pPr>
+        <w:pStyle w:val="Normal"/>
+        <w:rPr/>
+      </w:pPr>
+      <w:r>
+        <w:rPr/>
         <w:drawing>
           <wp:inline distT="0" distB="0" distL="0" distR="0">
-            <wp:extent cx="5612130" cy="4487600"/>
-            <wp:effectExtent l="19050" t="0" r="7620" b="0"/>
-            <wp:docPr id="4" name="Imagen 4"/>
+            <wp:extent cx="5612130" cy="4487545"/>
+            <wp:effectExtent l="0" t="0" r="0" b="0"/>
+            <wp:docPr id="2" name="Imagen 4" descr=""/>
             <wp:cNvGraphicFramePr>
               <a:graphicFrameLocks xmlns:a="http://schemas.openxmlformats.org/drawingml/2006/main" noChangeAspect="1"/>
             </wp:cNvGraphicFramePr>
@@ -114,14 +143,13 @@
               <a:graphicData uri="http://schemas.openxmlformats.org/drawingml/2006/picture">
                 <pic:pic xmlns:pic="http://schemas.openxmlformats.org/drawingml/2006/picture">
                   <pic:nvPicPr>
-                    <pic:cNvPr id="0" name="Picture 4"/>
+                    <pic:cNvPr id="2" name="Imagen 4" descr=""/>
                     <pic:cNvPicPr>
                       <a:picLocks noChangeAspect="1" noChangeArrowheads="1"/>
                     </pic:cNvPicPr>
                   </pic:nvPicPr>
                   <pic:blipFill>
-                    <a:blip r:embed="rId5"/>
-                    <a:srcRect/>
+                    <a:blip r:embed="rId3"/>
                     <a:stretch>
                       <a:fillRect/>
                     </a:stretch>
@@ -129,7 +157,7 @@
                   <pic:spPr bwMode="auto">
                     <a:xfrm>
                       <a:off x="0" y="0"/>
-                      <a:ext cx="5612130" cy="4487600"/>
+                      <a:ext cx="5612130" cy="4487545"/>
                     </a:xfrm>
                     <a:prstGeom prst="rect">
                       <a:avLst/>
@@ -150,21 +178,24 @@
       </w:r>
     </w:p>
     <w:sectPr>
+      <w:type w:val="nextPage"/>
       <w:pgSz w:w="12240" w:h="15840"/>
-      <w:pgMar w:top="1417" w:right="1701" w:bottom="1417" w:left="1701" w:header="708" w:footer="708" w:gutter="0"/>
-      <w:cols w:space="708"/>
-      <w:docGrid w:linePitch="360"/>
+      <w:pgMar w:left="1701" w:right="1701" w:header="0" w:top="1417" w:footer="0" w:bottom="1417" w:gutter="0"/>
+      <w:pgNumType w:fmt="decimal"/>
+      <w:formProt w:val="false"/>
+      <w:textDirection w:val="lrTb"/>
+      <w:docGrid w:type="default" w:linePitch="360" w:charSpace="4294965247"/>
     </w:sectPr>
   </w:body>
 </w:document>
 </file>
 
 <file path=word/styles.xml><?xml version="1.0" encoding="utf-8"?>
-<w:styles xmlns:r="http://schemas.openxmlformats.org/officeDocument/2006/relationships" xmlns:w="http://schemas.openxmlformats.org/wordprocessingml/2006/main">
+<w:styles xmlns:w="http://schemas.openxmlformats.org/wordprocessingml/2006/main" xmlns:w14="http://schemas.microsoft.com/office/word/2010/wordml" xmlns:mc="http://schemas.openxmlformats.org/markup-compatibility/2006" mc:Ignorable="w14">
   <w:docDefaults>
     <w:rPrDefault>
       <w:rPr>
-        <w:rFonts w:asciiTheme="minorHAnsi" w:eastAsiaTheme="minorHAnsi" w:hAnsiTheme="minorHAnsi" w:cstheme="minorBidi"/>
+        <w:rFonts w:ascii="Calibri" w:hAnsi="Calibri" w:eastAsia="Calibri" w:cs="" w:asciiTheme="minorHAnsi" w:cstheme="minorBidi" w:eastAsiaTheme="minorHAnsi" w:hAnsiTheme="minorHAnsi"/>
         <w:sz w:val="22"/>
         <w:szCs w:val="22"/>
         <w:lang w:val="es-MX" w:eastAsia="en-US" w:bidi="ar-SA"/>
@@ -172,13 +203,13 @@
     </w:rPrDefault>
     <w:pPrDefault>
       <w:pPr>
-        <w:spacing w:after="200" w:line="276" w:lineRule="auto"/>
+        <w:spacing w:lineRule="auto" w:line="276"/>
       </w:pPr>
     </w:pPrDefault>
   </w:docDefaults>
   <w:latentStyles w:defLockedState="0" w:defUIPriority="99" w:defSemiHidden="1" w:defUnhideWhenUsed="1" w:defQFormat="0" w:count="267">
-    <w:lsdException w:name="Normal" w:semiHidden="0" w:uiPriority="0" w:unhideWhenUsed="0" w:qFormat="1"/>
-    <w:lsdException w:name="heading 1" w:semiHidden="0" w:uiPriority="9" w:unhideWhenUsed="0" w:qFormat="1"/>
+    <w:lsdException w:name="Normal" w:uiPriority="0" w:semiHidden="0" w:unhideWhenUsed="0" w:qFormat="1"/>
+    <w:lsdException w:name="heading 1" w:uiPriority="9" w:semiHidden="0" w:unhideWhenUsed="0" w:qFormat="1"/>
     <w:lsdException w:name="heading 2" w:uiPriority="9" w:qFormat="1"/>
     <w:lsdException w:name="heading 3" w:uiPriority="9" w:qFormat="1"/>
     <w:lsdException w:name="heading 4" w:uiPriority="9" w:qFormat="1"/>
@@ -197,132 +228,286 @@
     <w:lsdException w:name="toc 8" w:uiPriority="39"/>
     <w:lsdException w:name="toc 9" w:uiPriority="39"/>
     <w:lsdException w:name="caption" w:uiPriority="35" w:qFormat="1"/>
-    <w:lsdException w:name="Title" w:semiHidden="0" w:uiPriority="10" w:unhideWhenUsed="0" w:qFormat="1"/>
+    <w:lsdException w:name="Title" w:uiPriority="10" w:semiHidden="0" w:unhideWhenUsed="0" w:qFormat="1"/>
     <w:lsdException w:name="Default Paragraph Font" w:uiPriority="1"/>
-    <w:lsdException w:name="Subtitle" w:semiHidden="0" w:uiPriority="11" w:unhideWhenUsed="0" w:qFormat="1"/>
-    <w:lsdException w:name="Strong" w:semiHidden="0" w:uiPriority="22" w:unhideWhenUsed="0" w:qFormat="1"/>
-    <w:lsdException w:name="Emphasis" w:semiHidden="0" w:uiPriority="20" w:unhideWhenUsed="0" w:qFormat="1"/>
-    <w:lsdException w:name="Table Grid" w:semiHidden="0" w:uiPriority="59" w:unhideWhenUsed="0"/>
+    <w:lsdException w:name="Subtitle" w:uiPriority="11" w:semiHidden="0" w:unhideWhenUsed="0" w:qFormat="1"/>
+    <w:lsdException w:name="Strong" w:uiPriority="22" w:semiHidden="0" w:unhideWhenUsed="0" w:qFormat="1"/>
+    <w:lsdException w:name="Emphasis" w:uiPriority="20" w:semiHidden="0" w:unhideWhenUsed="0" w:qFormat="1"/>
+    <w:lsdException w:name="Table Grid" w:uiPriority="59" w:semiHidden="0" w:unhideWhenUsed="0"/>
     <w:lsdException w:name="Placeholder Text" w:unhideWhenUsed="0"/>
-    <w:lsdException w:name="No Spacing" w:semiHidden="0" w:uiPriority="1" w:unhideWhenUsed="0" w:qFormat="1"/>
-    <w:lsdException w:name="Light Shading" w:semiHidden="0" w:uiPriority="60" w:unhideWhenUsed="0"/>
-    <w:lsdException w:name="Light List" w:semiHidden="0" w:uiPriority="61" w:unhideWhenUsed="0"/>
-    <w:lsdException w:name="Light Grid" w:semiHidden="0" w:uiPriority="62" w:unhideWhenUsed="0"/>
-    <w:lsdException w:name="Medium Shading 1" w:semiHidden="0" w:uiPriority="63" w:unhideWhenUsed="0"/>
-    <w:lsdException w:name="Medium Shading 2" w:semiHidden="0" w:uiPriority="64" w:unhideWhenUsed="0"/>
-    <w:lsdException w:name="Medium List 1" w:semiHidden="0" w:uiPriority="65" w:unhideWhenUsed="0"/>
-    <w:lsdException w:name="Medium List 2" w:semiHidden="0" w:uiPriority="66" w:unhideWhenUsed="0"/>
-    <w:lsdException w:name="Medium Grid 1" w:semiHidden="0" w:uiPriority="67" w:unhideWhenUsed="0"/>
-    <w:lsdException w:name="Medium Grid 2" w:semiHidden="0" w:uiPriority="68" w:unhideWhenUsed="0"/>
-    <w:lsdException w:name="Medium Grid 3" w:semiHidden="0" w:uiPriority="69" w:unhideWhenUsed="0"/>
-    <w:lsdException w:name="Dark List" w:semiHidden="0" w:uiPriority="70" w:unhideWhenUsed="0"/>
-    <w:lsdException w:name="Colorful Shading" w:semiHidden="0" w:uiPriority="71" w:unhideWhenUsed="0"/>
-    <w:lsdException w:name="Colorful List" w:semiHidden="0" w:uiPriority="72" w:unhideWhenUsed="0"/>
-    <w:lsdException w:name="Colorful Grid" w:semiHidden="0" w:uiPriority="73" w:unhideWhenUsed="0"/>
-    <w:lsdException w:name="Light Shading Accent 1" w:semiHidden="0" w:uiPriority="60" w:unhideWhenUsed="0"/>
-    <w:lsdException w:name="Light List Accent 1" w:semiHidden="0" w:uiPriority="61" w:unhideWhenUsed="0"/>
-    <w:lsdException w:name="Light Grid Accent 1" w:semiHidden="0" w:uiPriority="62" w:unhideWhenUsed="0"/>
-    <w:lsdException w:name="Medium Shading 1 Accent 1" w:semiHidden="0" w:uiPriority="63" w:unhideWhenUsed="0"/>
-    <w:lsdException w:name="Medium Shading 2 Accent 1" w:semiHidden="0" w:uiPriority="64" w:unhideWhenUsed="0"/>
-    <w:lsdException w:name="Medium List 1 Accent 1" w:semiHidden="0" w:uiPriority="65" w:unhideWhenUsed="0"/>
+    <w:lsdException w:name="No Spacing" w:uiPriority="1" w:semiHidden="0" w:unhideWhenUsed="0" w:qFormat="1"/>
+    <w:lsdException w:name="Light Shading" w:uiPriority="60" w:semiHidden="0" w:unhideWhenUsed="0"/>
+    <w:lsdException w:name="Light List" w:uiPriority="61" w:semiHidden="0" w:unhideWhenUsed="0"/>
+    <w:lsdException w:name="Light Grid" w:uiPriority="62" w:semiHidden="0" w:unhideWhenUsed="0"/>
+    <w:lsdException w:name="Medium Shading 1" w:uiPriority="63" w:semiHidden="0" w:unhideWhenUsed="0"/>
+    <w:lsdException w:name="Medium Shading 2" w:uiPriority="64" w:semiHidden="0" w:unhideWhenUsed="0"/>
+    <w:lsdException w:name="Medium List 1" w:uiPriority="65" w:semiHidden="0" w:unhideWhenUsed="0"/>
+    <w:lsdException w:name="Medium List 2" w:uiPriority="66" w:semiHidden="0" w:unhideWhenUsed="0"/>
+    <w:lsdException w:name="Medium Grid 1" w:uiPriority="67" w:semiHidden="0" w:unhideWhenUsed="0"/>
+    <w:lsdException w:name="Medium Grid 2" w:uiPriority="68" w:semiHidden="0" w:unhideWhenUsed="0"/>
+    <w:lsdException w:name="Medium Grid 3" w:uiPriority="69" w:semiHidden="0" w:unhideWhenUsed="0"/>
+    <w:lsdException w:name="Dark List" w:uiPriority="70" w:semiHidden="0" w:unhideWhenUsed="0"/>
+    <w:lsdException w:name="Colorful Shading" w:uiPriority="71" w:semiHidden="0" w:unhideWhenUsed="0"/>
+    <w:lsdException w:name="Colorful List" w:uiPriority="72" w:semiHidden="0" w:unhideWhenUsed="0"/>
+    <w:lsdException w:name="Colorful Grid" w:uiPriority="73" w:semiHidden="0" w:unhideWhenUsed="0"/>
+    <w:lsdException w:name="Light Shading Accent 1" w:uiPriority="60" w:semiHidden="0" w:unhideWhenUsed="0"/>
+    <w:lsdException w:name="Light List Accent 1" w:uiPriority="61" w:semiHidden="0" w:unhideWhenUsed="0"/>
+    <w:lsdException w:name="Light Grid Accent 1" w:uiPriority="62" w:semiHidden="0" w:unhideWhenUsed="0"/>
+    <w:lsdException w:name="Medium Shading 1 Accent 1" w:uiPriority="63" w:semiHidden="0" w:unhideWhenUsed="0"/>
+    <w:lsdException w:name="Medium Shading 2 Accent 1" w:uiPriority="64" w:semiHidden="0" w:unhideWhenUsed="0"/>
+    <w:lsdException w:name="Medium List 1 Accent 1" w:uiPriority="65" w:semiHidden="0" w:unhideWhenUsed="0"/>
     <w:lsdException w:name="Revision" w:unhideWhenUsed="0"/>
-    <w:lsdException w:name="List Paragraph" w:semiHidden="0" w:uiPriority="34" w:unhideWhenUsed="0" w:qFormat="1"/>
-    <w:lsdException w:name="Quote" w:semiHidden="0" w:uiPriority="29" w:unhideWhenUsed="0" w:qFormat="1"/>
-    <w:lsdException w:name="Intense Quote" w:semiHidden="0" w:uiPriority="30" w:unhideWhenUsed="0" w:qFormat="1"/>
-    <w:lsdException w:name="Medium List 2 Accent 1" w:semiHidden="0" w:uiPriority="66" w:unhideWhenUsed="0"/>
-    <w:lsdException w:name="Medium Grid 1 Accent 1" w:semiHidden="0" w:uiPriority="67" w:unhideWhenUsed="0"/>
-    <w:lsdException w:name="Medium Grid 2 Accent 1" w:semiHidden="0" w:uiPriority="68" w:unhideWhenUsed="0"/>
-    <w:lsdException w:name="Medium Grid 3 Accent 1" w:semiHidden="0" w:uiPriority="69" w:unhideWhenUsed="0"/>
-    <w:lsdException w:name="Dark List Accent 1" w:semiHidden="0" w:uiPriority="70" w:unhideWhenUsed="0"/>
-    <w:lsdException w:name="Colorful Shading Accent 1" w:semiHidden="0" w:uiPriority="71" w:unhideWhenUsed="0"/>
-    <w:lsdException w:name="Colorful List Accent 1" w:semiHidden="0" w:uiPriority="72" w:unhideWhenUsed="0"/>
-    <w:lsdException w:name="Colorful Grid Accent 1" w:semiHidden="0" w:uiPriority="73" w:unhideWhenUsed="0"/>
-    <w:lsdException w:name="Light Shading Accent 2" w:semiHidden="0" w:uiPriority="60" w:unhideWhenUsed="0"/>
-    <w:lsdException w:name="Light List Accent 2" w:semiHidden="0" w:uiPriority="61" w:unhideWhenUsed="0"/>
-    <w:lsdException w:name="Light Grid Accent 2" w:semiHidden="0" w:uiPriority="62" w:unhideWhenUsed="0"/>
-    <w:lsdException w:name="Medium Shading 1 Accent 2" w:semiHidden="0" w:uiPriority="63" w:unhideWhenUsed="0"/>
-    <w:lsdException w:name="Medium Shading 2 Accent 2" w:semiHidden="0" w:uiPriority="64" w:unhideWhenUsed="0"/>
-    <w:lsdException w:name="Medium List 1 Accent 2" w:semiHidden="0" w:uiPriority="65" w:unhideWhenUsed="0"/>
-    <w:lsdException w:name="Medium List 2 Accent 2" w:semiHidden="0" w:uiPriority="66" w:unhideWhenUsed="0"/>
-    <w:lsdException w:name="Medium Grid 1 Accent 2" w:semiHidden="0" w:uiPriority="67" w:unhideWhenUsed="0"/>
-    <w:lsdException w:name="Medium Grid 2 Accent 2" w:semiHidden="0" w:uiPriority="68" w:unhideWhenUsed="0"/>
-    <w:lsdException w:name="Medium Grid 3 Accent 2" w:semiHidden="0" w:uiPriority="69" w:unhideWhenUsed="0"/>
-    <w:lsdException w:name="Dark List Accent 2" w:semiHidden="0" w:uiPriority="70" w:unhideWhenUsed="0"/>
-    <w:lsdException w:name="Colorful Shading Accent 2" w:semiHidden="0" w:uiPriority="71" w:unhideWhenUsed="0"/>
-    <w:lsdException w:name="Colorful List Accent 2" w:semiHidden="0" w:uiPriority="72" w:unhideWhenUsed="0"/>
-    <w:lsdException w:name="Colorful Grid Accent 2" w:semiHidden="0" w:uiPriority="73" w:unhideWhenUsed="0"/>
-    <w:lsdException w:name="Light Shading Accent 3" w:semiHidden="0" w:uiPriority="60" w:unhideWhenUsed="0"/>
-    <w:lsdException w:name="Light List Accent 3" w:semiHidden="0" w:uiPriority="61" w:unhideWhenUsed="0"/>
-    <w:lsdException w:name="Light Grid Accent 3" w:semiHidden="0" w:uiPriority="62" w:unhideWhenUsed="0"/>
-    <w:lsdException w:name="Medium Shading 1 Accent 3" w:semiHidden="0" w:uiPriority="63" w:unhideWhenUsed="0"/>
-    <w:lsdException w:name="Medium Shading 2 Accent 3" w:semiHidden="0" w:uiPriority="64" w:unhideWhenUsed="0"/>
-    <w:lsdException w:name="Medium List 1 Accent 3" w:semiHidden="0" w:uiPriority="65" w:unhideWhenUsed="0"/>
-    <w:lsdException w:name="Medium List 2 Accent 3" w:semiHidden="0" w:uiPriority="66" w:unhideWhenUsed="0"/>
-    <w:lsdException w:name="Medium Grid 1 Accent 3" w:semiHidden="0" w:uiPriority="67" w:unhideWhenUsed="0"/>
-    <w:lsdException w:name="Medium Grid 2 Accent 3" w:semiHidden="0" w:uiPriority="68" w:unhideWhenUsed="0"/>
-    <w:lsdException w:name="Medium Grid 3 Accent 3" w:semiHidden="0" w:uiPriority="69" w:unhideWhenUsed="0"/>
-    <w:lsdException w:name="Dark List Accent 3" w:semiHidden="0" w:uiPriority="70" w:unhideWhenUsed="0"/>
-    <w:lsdException w:name="Colorful Shading Accent 3" w:semiHidden="0" w:uiPriority="71" w:unhideWhenUsed="0"/>
-    <w:lsdException w:name="Colorful List Accent 3" w:semiHidden="0" w:uiPriority="72" w:unhideWhenUsed="0"/>
-    <w:lsdException w:name="Colorful Grid Accent 3" w:semiHidden="0" w:uiPriority="73" w:unhideWhenUsed="0"/>
-    <w:lsdException w:name="Light Shading Accent 4" w:semiHidden="0" w:uiPriority="60" w:unhideWhenUsed="0"/>
-    <w:lsdException w:name="Light List Accent 4" w:semiHidden="0" w:uiPriority="61" w:unhideWhenUsed="0"/>
-    <w:lsdException w:name="Light Grid Accent 4" w:semiHidden="0" w:uiPriority="62" w:unhideWhenUsed="0"/>
-    <w:lsdException w:name="Medium Shading 1 Accent 4" w:semiHidden="0" w:uiPriority="63" w:unhideWhenUsed="0"/>
-    <w:lsdException w:name="Medium Shading 2 Accent 4" w:semiHidden="0" w:uiPriority="64" w:unhideWhenUsed="0"/>
-    <w:lsdException w:name="Medium List 1 Accent 4" w:semiHidden="0" w:uiPriority="65" w:unhideWhenUsed="0"/>
-    <w:lsdException w:name="Medium List 2 Accent 4" w:semiHidden="0" w:uiPriority="66" w:unhideWhenUsed="0"/>
-    <w:lsdException w:name="Medium Grid 1 Accent 4" w:semiHidden="0" w:uiPriority="67" w:unhideWhenUsed="0"/>
-    <w:lsdException w:name="Medium Grid 2 Accent 4" w:semiHidden="0" w:uiPriority="68" w:unhideWhenUsed="0"/>
-    <w:lsdException w:name="Medium Grid 3 Accent 4" w:semiHidden="0" w:uiPriority="69" w:unhideWhenUsed="0"/>
-    <w:lsdException w:name="Dark List Accent 4" w:semiHidden="0" w:uiPriority="70" w:unhideWhenUsed="0"/>
-    <w:lsdException w:name="Colorful Shading Accent 4" w:semiHidden="0" w:uiPriority="71" w:unhideWhenUsed="0"/>
-    <w:lsdException w:name="Colorful List Accent 4" w:semiHidden="0" w:uiPriority="72" w:unhideWhenUsed="0"/>
-    <w:lsdException w:name="Colorful Grid Accent 4" w:semiHidden="0" w:uiPriority="73" w:unhideWhenUsed="0"/>
-    <w:lsdException w:name="Light Shading Accent 5" w:semiHidden="0" w:uiPriority="60" w:unhideWhenUsed="0"/>
-    <w:lsdException w:name="Light List Accent 5" w:semiHidden="0" w:uiPriority="61" w:unhideWhenUsed="0"/>
-    <w:lsdException w:name="Light Grid Accent 5" w:semiHidden="0" w:uiPriority="62" w:unhideWhenUsed="0"/>
-    <w:lsdException w:name="Medium Shading 1 Accent 5" w:semiHidden="0" w:uiPriority="63" w:unhideWhenUsed="0"/>
-    <w:lsdException w:name="Medium Shading 2 Accent 5" w:semiHidden="0" w:uiPriority="64" w:unhideWhenUsed="0"/>
-    <w:lsdException w:name="Medium List 1 Accent 5" w:semiHidden="0" w:uiPriority="65" w:unhideWhenUsed="0"/>
-    <w:lsdException w:name="Medium List 2 Accent 5" w:semiHidden="0" w:uiPriority="66" w:unhideWhenUsed="0"/>
-    <w:lsdException w:name="Medium Grid 1 Accent 5" w:semiHidden="0" w:uiPriority="67" w:unhideWhenUsed="0"/>
-    <w:lsdException w:name="Medium Grid 2 Accent 5" w:semiHidden="0" w:uiPriority="68" w:unhideWhenUsed="0"/>
-    <w:lsdException w:name="Medium Grid 3 Accent 5" w:semiHidden="0" w:uiPriority="69" w:unhideWhenUsed="0"/>
-    <w:lsdException w:name="Dark List Accent 5" w:semiHidden="0" w:uiPriority="70" w:unhideWhenUsed="0"/>
-    <w:lsdException w:name="Colorful Shading Accent 5" w:semiHidden="0" w:uiPriority="71" w:unhideWhenUsed="0"/>
-    <w:lsdException w:name="Colorful List Accent 5" w:semiHidden="0" w:uiPriority="72" w:unhideWhenUsed="0"/>
-    <w:lsdException w:name="Colorful Grid Accent 5" w:semiHidden="0" w:uiPriority="73" w:unhideWhenUsed="0"/>
-    <w:lsdException w:name="Light Shading Accent 6" w:semiHidden="0" w:uiPriority="60" w:unhideWhenUsed="0"/>
-    <w:lsdException w:name="Light List Accent 6" w:semiHidden="0" w:uiPriority="61" w:unhideWhenUsed="0"/>
-    <w:lsdException w:name="Light Grid Accent 6" w:semiHidden="0" w:uiPriority="62" w:unhideWhenUsed="0"/>
-    <w:lsdException w:name="Medium Shading 1 Accent 6" w:semiHidden="0" w:uiPriority="63" w:unhideWhenUsed="0"/>
-    <w:lsdException w:name="Medium Shading 2 Accent 6" w:semiHidden="0" w:uiPriority="64" w:unhideWhenUsed="0"/>
-    <w:lsdException w:name="Medium List 1 Accent 6" w:semiHidden="0" w:uiPriority="65" w:unhideWhenUsed="0"/>
-    <w:lsdException w:name="Medium List 2 Accent 6" w:semiHidden="0" w:uiPriority="66" w:unhideWhenUsed="0"/>
-    <w:lsdException w:name="Medium Grid 1 Accent 6" w:semiHidden="0" w:uiPriority="67" w:unhideWhenUsed="0"/>
-    <w:lsdException w:name="Medium Grid 2 Accent 6" w:semiHidden="0" w:uiPriority="68" w:unhideWhenUsed="0"/>
-    <w:lsdException w:name="Medium Grid 3 Accent 6" w:semiHidden="0" w:uiPriority="69" w:unhideWhenUsed="0"/>
-    <w:lsdException w:name="Dark List Accent 6" w:semiHidden="0" w:uiPriority="70" w:unhideWhenUsed="0"/>
-    <w:lsdException w:name="Colorful Shading Accent 6" w:semiHidden="0" w:uiPriority="71" w:unhideWhenUsed="0"/>
-    <w:lsdException w:name="Colorful List Accent 6" w:semiHidden="0" w:uiPriority="72" w:unhideWhenUsed="0"/>
-    <w:lsdException w:name="Colorful Grid Accent 6" w:semiHidden="0" w:uiPriority="73" w:unhideWhenUsed="0"/>
-    <w:lsdException w:name="Subtle Emphasis" w:semiHidden="0" w:uiPriority="19" w:unhideWhenUsed="0" w:qFormat="1"/>
-    <w:lsdException w:name="Intense Emphasis" w:semiHidden="0" w:uiPriority="21" w:unhideWhenUsed="0" w:qFormat="1"/>
-    <w:lsdException w:name="Subtle Reference" w:semiHidden="0" w:uiPriority="31" w:unhideWhenUsed="0" w:qFormat="1"/>
-    <w:lsdException w:name="Intense Reference" w:semiHidden="0" w:uiPriority="32" w:unhideWhenUsed="0" w:qFormat="1"/>
-    <w:lsdException w:name="Book Title" w:semiHidden="0" w:uiPriority="33" w:unhideWhenUsed="0" w:qFormat="1"/>
+    <w:lsdException w:name="List Paragraph" w:uiPriority="34" w:semiHidden="0" w:unhideWhenUsed="0" w:qFormat="1"/>
+    <w:lsdException w:name="Quote" w:uiPriority="29" w:semiHidden="0" w:unhideWhenUsed="0" w:qFormat="1"/>
+    <w:lsdException w:name="Intense Quote" w:uiPriority="30" w:semiHidden="0" w:unhideWhenUsed="0" w:qFormat="1"/>
+    <w:lsdException w:name="Medium List 2 Accent 1" w:uiPriority="66" w:semiHidden="0" w:unhideWhenUsed="0"/>
+    <w:lsdException w:name="Medium Grid 1 Accent 1" w:uiPriority="67" w:semiHidden="0" w:unhideWhenUsed="0"/>
+    <w:lsdException w:name="Medium Grid 2 Accent 1" w:uiPriority="68" w:semiHidden="0" w:unhideWhenUsed="0"/>
+    <w:lsdException w:name="Medium Grid 3 Accent 1" w:uiPriority="69" w:semiHidden="0" w:unhideWhenUsed="0"/>
+    <w:lsdException w:name="Dark List Accent 1" w:uiPriority="70" w:semiHidden="0" w:unhideWhenUsed="0"/>
+    <w:lsdException w:name="Colorful Shading Accent 1" w:uiPriority="71" w:semiHidden="0" w:unhideWhenUsed="0"/>
+    <w:lsdException w:name="Colorful List Accent 1" w:uiPriority="72" w:semiHidden="0" w:unhideWhenUsed="0"/>
+    <w:lsdException w:name="Colorful Grid Accent 1" w:uiPriority="73" w:semiHidden="0" w:unhideWhenUsed="0"/>
+    <w:lsdException w:name="Light Shading Accent 2" w:uiPriority="60" w:semiHidden="0" w:unhideWhenUsed="0"/>
+    <w:lsdException w:name="Light List Accent 2" w:uiPriority="61" w:semiHidden="0" w:unhideWhenUsed="0"/>
+    <w:lsdException w:name="Light Grid Accent 2" w:uiPriority="62" w:semiHidden="0" w:unhideWhenUsed="0"/>
+    <w:lsdException w:name="Medium Shading 1 Accent 2" w:uiPriority="63" w:semiHidden="0" w:unhideWhenUsed="0"/>
+    <w:lsdException w:name="Medium Shading 2 Accent 2" w:uiPriority="64" w:semiHidden="0" w:unhideWhenUsed="0"/>
+    <w:lsdException w:name="Medium List 1 Accent 2" w:uiPriority="65" w:semiHidden="0" w:unhideWhenUsed="0"/>
+    <w:lsdException w:name="Medium List 2 Accent 2" w:uiPriority="66" w:semiHidden="0" w:unhideWhenUsed="0"/>
+    <w:lsdException w:name="Medium Grid 1 Accent 2" w:uiPriority="67" w:semiHidden="0" w:unhideWhenUsed="0"/>
+    <w:lsdException w:name="Medium Grid 2 Accent 2" w:uiPriority="68" w:semiHidden="0" w:unhideWhenUsed="0"/>
+    <w:lsdException w:name="Medium Grid 3 Accent 2" w:uiPriority="69" w:semiHidden="0" w:unhideWhenUsed="0"/>
+    <w:lsdException w:name="Dark List Accent 2" w:uiPriority="70" w:semiHidden="0" w:unhideWhenUsed="0"/>
+    <w:lsdException w:name="Colorful Shading Accent 2" w:uiPriority="71" w:semiHidden="0" w:unhideWhenUsed="0"/>
+    <w:lsdException w:name="Colorful List Accent 2" w:uiPriority="72" w:semiHidden="0" w:unhideWhenUsed="0"/>
+    <w:lsdException w:name="Colorful Grid Accent 2" w:uiPriority="73" w:semiHidden="0" w:unhideWhenUsed="0"/>
+    <w:lsdException w:name="Light Shading Accent 3" w:uiPriority="60" w:semiHidden="0" w:unhideWhenUsed="0"/>
+    <w:lsdException w:name="Light List Accent 3" w:uiPriority="61" w:semiHidden="0" w:unhideWhenUsed="0"/>
+    <w:lsdException w:name="Light Grid Accent 3" w:uiPriority="62" w:semiHidden="0" w:unhideWhenUsed="0"/>
+    <w:lsdException w:name="Medium Shading 1 Accent 3" w:uiPriority="63" w:semiHidden="0" w:unhideWhenUsed="0"/>
+    <w:lsdException w:name="Medium Shading 2 Accent 3" w:uiPriority="64" w:semiHidden="0" w:unhideWhenUsed="0"/>
+    <w:lsdException w:name="Medium List 1 Accent 3" w:uiPriority="65" w:semiHidden="0" w:unhideWhenUsed="0"/>
+    <w:lsdException w:name="Medium List 2 Accent 3" w:uiPriority="66" w:semiHidden="0" w:unhideWhenUsed="0"/>
+    <w:lsdException w:name="Medium Grid 1 Accent 3" w:uiPriority="67" w:semiHidden="0" w:unhideWhenUsed="0"/>
+    <w:lsdException w:name="Medium Grid 2 Accent 3" w:uiPriority="68" w:semiHidden="0" w:unhideWhenUsed="0"/>
+    <w:lsdException w:name="Medium Grid 3 Accent 3" w:uiPriority="69" w:semiHidden="0" w:unhideWhenUsed="0"/>
+    <w:lsdException w:name="Dark List Accent 3" w:uiPriority="70" w:semiHidden="0" w:unhideWhenUsed="0"/>
+    <w:lsdException w:name="Colorful Shading Accent 3" w:uiPriority="71" w:semiHidden="0" w:unhideWhenUsed="0"/>
+    <w:lsdException w:name="Colorful List Accent 3" w:uiPriority="72" w:semiHidden="0" w:unhideWhenUsed="0"/>
+    <w:lsdException w:name="Colorful Grid Accent 3" w:uiPriority="73" w:semiHidden="0" w:unhideWhenUsed="0"/>
+    <w:lsdException w:name="Light Shading Accent 4" w:uiPriority="60" w:semiHidden="0" w:unhideWhenUsed="0"/>
+    <w:lsdException w:name="Light List Accent 4" w:uiPriority="61" w:semiHidden="0" w:unhideWhenUsed="0"/>
+    <w:lsdException w:name="Light Grid Accent 4" w:uiPriority="62" w:semiHidden="0" w:unhideWhenUsed="0"/>
+    <w:lsdException w:name="Medium Shading 1 Accent 4" w:uiPriority="63" w:semiHidden="0" w:unhideWhenUsed="0"/>
+    <w:lsdException w:name="Medium Shading 2 Accent 4" w:uiPriority="64" w:semiHidden="0" w:unhideWhenUsed="0"/>
+    <w:lsdException w:name="Medium List 1 Accent 4" w:uiPriority="65" w:semiHidden="0" w:unhideWhenUsed="0"/>
+    <w:lsdException w:name="Medium List 2 Accent 4" w:uiPriority="66" w:semiHidden="0" w:unhideWhenUsed="0"/>
+    <w:lsdException w:name="Medium Grid 1 Accent 4" w:uiPriority="67" w:semiHidden="0" w:unhideWhenUsed="0"/>
+    <w:lsdException w:name="Medium Grid 2 Accent 4" w:uiPriority="68" w:semiHidden="0" w:unhideWhenUsed="0"/>
+    <w:lsdException w:name="Medium Grid 3 Accent 4" w:uiPriority="69" w:semiHidden="0" w:unhideWhenUsed="0"/>
+    <w:lsdException w:name="Dark List Accent 4" w:uiPriority="70" w:semiHidden="0" w:unhideWhenUsed="0"/>
+    <w:lsdException w:name="Colorful Shading Accent 4" w:uiPriority="71" w:semiHidden="0" w:unhideWhenUsed="0"/>
+    <w:lsdException w:name="Colorful List Accent 4" w:uiPriority="72" w:semiHidden="0" w:unhideWhenUsed="0"/>
+    <w:lsdException w:name="Colorful Grid Accent 4" w:uiPriority="73" w:semiHidden="0" w:unhideWhenUsed="0"/>
+    <w:lsdException w:name="Light Shading Accent 5" w:uiPriority="60" w:semiHidden="0" w:unhideWhenUsed="0"/>
+    <w:lsdException w:name="Light List Accent 5" w:uiPriority="61" w:semiHidden="0" w:unhideWhenUsed="0"/>
+    <w:lsdException w:name="Light Grid Accent 5" w:uiPriority="62" w:semiHidden="0" w:unhideWhenUsed="0"/>
+    <w:lsdException w:name="Medium Shading 1 Accent 5" w:uiPriority="63" w:semiHidden="0" w:unhideWhenUsed="0"/>
+    <w:lsdException w:name="Medium Shading 2 Accent 5" w:uiPriority="64" w:semiHidden="0" w:unhideWhenUsed="0"/>
+    <w:lsdException w:name="Medium List 1 Accent 5" w:uiPriority="65" w:semiHidden="0" w:unhideWhenUsed="0"/>
+    <w:lsdException w:name="Medium List 2 Accent 5" w:uiPriority="66" w:semiHidden="0" w:unhideWhenUsed="0"/>
+    <w:lsdException w:name="Medium Grid 1 Accent 5" w:uiPriority="67" w:semiHidden="0" w:unhideWhenUsed="0"/>
+    <w:lsdException w:name="Medium Grid 2 Accent 5" w:uiPriority="68" w:semiHidden="0" w:unhideWhenUsed="0"/>
+    <w:lsdException w:name="Medium Grid 3 Accent 5" w:uiPriority="69" w:semiHidden="0" w:unhideWhenUsed="0"/>
+    <w:lsdException w:name="Dark List Accent 5" w:uiPriority="70" w:semiHidden="0" w:unhideWhenUsed="0"/>
+    <w:lsdException w:name="Colorful Shading Accent 5" w:uiPriority="71" w:semiHidden="0" w:unhideWhenUsed="0"/>
+    <w:lsdException w:name="Colorful List Accent 5" w:uiPriority="72" w:semiHidden="0" w:unhideWhenUsed="0"/>
+    <w:lsdException w:name="Colorful Grid Accent 5" w:uiPriority="73" w:semiHidden="0" w:unhideWhenUsed="0"/>
+    <w:lsdException w:name="Light Shading Accent 6" w:uiPriority="60" w:semiHidden="0" w:unhideWhenUsed="0"/>
+    <w:lsdException w:name="Light List Accent 6" w:uiPriority="61" w:semiHidden="0" w:unhideWhenUsed="0"/>
+    <w:lsdException w:name="Light Grid Accent 6" w:uiPriority="62" w:semiHidden="0" w:unhideWhenUsed="0"/>
+    <w:lsdException w:name="Medium Shading 1 Accent 6" w:uiPriority="63" w:semiHidden="0" w:unhideWhenUsed="0"/>
+    <w:lsdException w:name="Medium Shading 2 Accent 6" w:uiPriority="64" w:semiHidden="0" w:unhideWhenUsed="0"/>
+    <w:lsdException w:name="Medium List 1 Accent 6" w:uiPriority="65" w:semiHidden="0" w:unhideWhenUsed="0"/>
+    <w:lsdException w:name="Medium List 2 Accent 6" w:uiPriority="66" w:semiHidden="0" w:unhideWhenUsed="0"/>
+    <w:lsdException w:name="Medium Grid 1 Accent 6" w:uiPriority="67" w:semiHidden="0" w:unhideWhenUsed="0"/>
+    <w:lsdException w:name="Medium Grid 2 Accent 6" w:uiPriority="68" w:semiHidden="0" w:unhideWhenUsed="0"/>
+    <w:lsdException w:name="Medium Grid 3 Accent 6" w:uiPriority="69" w:semiHidden="0" w:unhideWhenUsed="0"/>
+    <w:lsdException w:name="Dark List Accent 6" w:uiPriority="70" w:semiHidden="0" w:unhideWhenUsed="0"/>
+    <w:lsdException w:name="Colorful Shading Accent 6" w:uiPriority="71" w:semiHidden="0" w:unhideWhenUsed="0"/>
+    <w:lsdException w:name="Colorful List Accent 6" w:uiPriority="72" w:semiHidden="0" w:unhideWhenUsed="0"/>
+    <w:lsdException w:name="Colorful Grid Accent 6" w:uiPriority="73" w:semiHidden="0" w:unhideWhenUsed="0"/>
+    <w:lsdException w:name="Subtle Emphasis" w:uiPriority="19" w:semiHidden="0" w:unhideWhenUsed="0" w:qFormat="1"/>
+    <w:lsdException w:name="Intense Emphasis" w:uiPriority="21" w:semiHidden="0" w:unhideWhenUsed="0" w:qFormat="1"/>
+    <w:lsdException w:name="Subtle Reference" w:uiPriority="31" w:semiHidden="0" w:unhideWhenUsed="0" w:qFormat="1"/>
+    <w:lsdException w:name="Intense Reference" w:uiPriority="32" w:semiHidden="0" w:unhideWhenUsed="0" w:qFormat="1"/>
+    <w:lsdException w:name="Book Title" w:uiPriority="33" w:semiHidden="0" w:unhideWhenUsed="0" w:qFormat="1"/>
     <w:lsdException w:name="Bibliography" w:uiPriority="37"/>
     <w:lsdException w:name="TOC Heading" w:uiPriority="39" w:qFormat="1"/>
   </w:latentStyles>
-  <w:style w:type="paragraph" w:default="1" w:styleId="Normal">
+  <w:style w:type="paragraph" w:styleId="Normal" w:default="1">
     <w:name w:val="Normal"/>
     <w:qFormat/>
-    <w:rsid w:val="005D25F4"/>
-  </w:style>
-  <w:style w:type="character" w:default="1" w:styleId="Fuentedeprrafopredeter">
+    <w:rsid w:val="005d25f4"/>
+    <w:pPr>
+      <w:widowControl/>
+      <w:suppressAutoHyphens w:val="true"/>
+      <w:bidi w:val="0"/>
+      <w:spacing w:lineRule="auto" w:line="276" w:before="0" w:after="200"/>
+      <w:jc w:val="left"/>
+    </w:pPr>
+    <w:rPr>
+      <w:rFonts w:ascii="Calibri" w:hAnsi="Calibri" w:eastAsia="Calibri" w:cs="" w:asciiTheme="minorHAnsi" w:cstheme="minorBidi" w:eastAsiaTheme="minorHAnsi" w:hAnsiTheme="minorHAnsi"/>
+      <w:color w:val="auto"/>
+      <w:sz w:val="22"/>
+      <w:szCs w:val="22"/>
+      <w:lang w:val="es-MX" w:eastAsia="en-US" w:bidi="ar-SA"/>
+    </w:rPr>
+  </w:style>
+  <w:style w:type="paragraph" w:styleId="Heading1">
+    <w:name w:val="Heading 1"/>
+    <w:basedOn w:val="Heading"/>
+    <w:qFormat/>
+    <w:pPr/>
+    <w:rPr/>
+  </w:style>
+  <w:style w:type="paragraph" w:styleId="Heading2">
+    <w:name w:val="Heading 2"/>
+    <w:basedOn w:val="Heading"/>
+    <w:qFormat/>
+    <w:pPr/>
+    <w:rPr/>
+  </w:style>
+  <w:style w:type="paragraph" w:styleId="Heading3">
+    <w:name w:val="Heading 3"/>
+    <w:basedOn w:val="Heading"/>
+    <w:qFormat/>
+    <w:pPr/>
+    <w:rPr/>
+  </w:style>
+  <w:style w:type="character" w:styleId="DefaultParagraphFont" w:default="1">
     <w:name w:val="Default Paragraph Font"/>
     <w:uiPriority w:val="1"/>
+    <w:semiHidden/>
+    <w:unhideWhenUsed/>
+    <w:qFormat/>
+    <w:rPr/>
+  </w:style>
+  <w:style w:type="character" w:styleId="TextodegloboCar" w:customStyle="1">
+    <w:name w:val="Texto de globo Car"/>
+    <w:basedOn w:val="DefaultParagraphFont"/>
+    <w:link w:val="Textodeglobo"/>
+    <w:uiPriority w:val="99"/>
+    <w:semiHidden/>
+    <w:qFormat/>
+    <w:rsid w:val="002527ec"/>
+    <w:rPr>
+      <w:rFonts w:ascii="Tahoma" w:hAnsi="Tahoma" w:cs="Tahoma"/>
+      <w:sz w:val="16"/>
+      <w:szCs w:val="16"/>
+    </w:rPr>
+  </w:style>
+  <w:style w:type="paragraph" w:styleId="Heading">
+    <w:name w:val="Heading"/>
+    <w:basedOn w:val="Normal"/>
+    <w:next w:val="TextBody"/>
+    <w:qFormat/>
+    <w:pPr>
+      <w:keepNext/>
+      <w:spacing w:before="240" w:after="120"/>
+    </w:pPr>
+    <w:rPr>
+      <w:rFonts w:ascii="Liberation Sans" w:hAnsi="Liberation Sans" w:eastAsia="Droid Sans Fallback" w:cs="FreeSans"/>
+      <w:sz w:val="28"/>
+      <w:szCs w:val="28"/>
+    </w:rPr>
+  </w:style>
+  <w:style w:type="paragraph" w:styleId="TextBody">
+    <w:name w:val="Text Body"/>
+    <w:basedOn w:val="Normal"/>
+    <w:pPr>
+      <w:spacing w:lineRule="auto" w:line="288" w:before="0" w:after="140"/>
+    </w:pPr>
+    <w:rPr/>
+  </w:style>
+  <w:style w:type="paragraph" w:styleId="List">
+    <w:name w:val="List"/>
+    <w:basedOn w:val="TextBody"/>
+    <w:pPr/>
+    <w:rPr>
+      <w:rFonts w:cs="FreeSans"/>
+    </w:rPr>
+  </w:style>
+  <w:style w:type="paragraph" w:styleId="Caption">
+    <w:name w:val="Caption"/>
+    <w:basedOn w:val="Normal"/>
+    <w:qFormat/>
+    <w:pPr>
+      <w:suppressLineNumbers/>
+      <w:spacing w:before="120" w:after="120"/>
+    </w:pPr>
+    <w:rPr>
+      <w:rFonts w:cs="FreeSans"/>
+      <w:i/>
+      <w:iCs/>
+      <w:sz w:val="24"/>
+      <w:szCs w:val="24"/>
+    </w:rPr>
+  </w:style>
+  <w:style w:type="paragraph" w:styleId="Index">
+    <w:name w:val="Index"/>
+    <w:basedOn w:val="Normal"/>
+    <w:qFormat/>
+    <w:pPr>
+      <w:suppressLineNumbers/>
+    </w:pPr>
+    <w:rPr>
+      <w:rFonts w:cs="FreeSans"/>
+    </w:rPr>
+  </w:style>
+  <w:style w:type="paragraph" w:styleId="BalloonText">
+    <w:name w:val="Balloon Text"/>
+    <w:basedOn w:val="Normal"/>
+    <w:link w:val="TextodegloboCar"/>
+    <w:uiPriority w:val="99"/>
+    <w:semiHidden/>
+    <w:unhideWhenUsed/>
+    <w:qFormat/>
+    <w:rsid w:val="002527ec"/>
+    <w:pPr>
+      <w:spacing w:lineRule="auto" w:line="240" w:before="0" w:after="0"/>
+    </w:pPr>
+    <w:rPr>
+      <w:rFonts w:ascii="Tahoma" w:hAnsi="Tahoma" w:cs="Tahoma"/>
+      <w:sz w:val="16"/>
+      <w:szCs w:val="16"/>
+    </w:rPr>
+  </w:style>
+  <w:style w:type="paragraph" w:styleId="Quotations">
+    <w:name w:val="Quotations"/>
+    <w:basedOn w:val="Normal"/>
+    <w:qFormat/>
+    <w:pPr/>
+    <w:rPr/>
+  </w:style>
+  <w:style w:type="paragraph" w:styleId="Title">
+    <w:name w:val="Title"/>
+    <w:basedOn w:val="Heading"/>
+    <w:qFormat/>
+    <w:pPr/>
+    <w:rPr/>
+  </w:style>
+  <w:style w:type="paragraph" w:styleId="Subtitle">
+    <w:name w:val="Subtitle"/>
+    <w:basedOn w:val="Heading"/>
+    <w:qFormat/>
+    <w:pPr/>
+    <w:rPr/>
+  </w:style>
+  <w:style w:type="numbering" w:styleId="NoList" w:default="1">
+    <w:name w:val="No List"/>
+    <w:uiPriority w:val="99"/>
     <w:semiHidden/>
     <w:unhideWhenUsed/>
   </w:style>
@@ -341,42 +526,6 @@
         <w:right w:w="108" w:type="dxa"/>
       </w:tblCellMar>
     </w:tblPr>
-  </w:style>
-  <w:style w:type="numbering" w:default="1" w:styleId="Sinlista">
-    <w:name w:val="No List"/>
-    <w:uiPriority w:val="99"/>
-    <w:semiHidden/>
-    <w:unhideWhenUsed/>
-  </w:style>
-  <w:style w:type="paragraph" w:styleId="Textodeglobo">
-    <w:name w:val="Balloon Text"/>
-    <w:basedOn w:val="Normal"/>
-    <w:link w:val="TextodegloboCar"/>
-    <w:uiPriority w:val="99"/>
-    <w:semiHidden/>
-    <w:unhideWhenUsed/>
-    <w:rsid w:val="002527EC"/>
-    <w:pPr>
-      <w:spacing w:after="0" w:line="240" w:lineRule="auto"/>
-    </w:pPr>
-    <w:rPr>
-      <w:rFonts w:ascii="Tahoma" w:hAnsi="Tahoma" w:cs="Tahoma"/>
-      <w:sz w:val="16"/>
-      <w:szCs w:val="16"/>
-    </w:rPr>
-  </w:style>
-  <w:style w:type="character" w:customStyle="1" w:styleId="TextodegloboCar">
-    <w:name w:val="Texto de globo Car"/>
-    <w:basedOn w:val="Fuentedeprrafopredeter"/>
-    <w:link w:val="Textodeglobo"/>
-    <w:uiPriority w:val="99"/>
-    <w:semiHidden/>
-    <w:rsid w:val="002527EC"/>
-    <w:rPr>
-      <w:rFonts w:ascii="Tahoma" w:hAnsi="Tahoma" w:cs="Tahoma"/>
-      <w:sz w:val="16"/>
-      <w:szCs w:val="16"/>
-    </w:rPr>
   </w:style>
 </w:styles>
 </file>

</xml_diff>